<commit_message>
Meronomy graph toegevoegd aan document
</commit_message>
<xml_diff>
--- a/Joey.docx
+++ b/Joey.docx
@@ -5,16 +5,28 @@
     <w:p>
       <w:pPr>
         <w:pStyle w:val="Titel"/>
+        <w:rPr>
+          <w:lang w:val="nl-NL"/>
+        </w:rPr>
       </w:pPr>
       <w:r>
+        <w:rPr>
+          <w:lang w:val="nl-NL"/>
+        </w:rPr>
         <w:t>Satisfactory Decomposition</w:t>
       </w:r>
     </w:p>
     <w:p>
       <w:pPr>
         <w:pStyle w:val="Kop1"/>
+        <w:rPr>
+          <w:lang w:val="nl-NL"/>
+        </w:rPr>
       </w:pPr>
       <w:r>
+        <w:rPr>
+          <w:lang w:val="nl-NL"/>
+        </w:rPr>
         <w:t>System</w:t>
       </w:r>
     </w:p>
@@ -58,21 +70,7 @@
         <w:rPr>
           <w:lang w:val="nl-NL"/>
         </w:rPr>
-        <w:t xml:space="preserve">ekijken is het building system in </w:t>
-      </w:r>
-      <w:proofErr w:type="spellStart"/>
-      <w:r>
-        <w:rPr>
-          <w:lang w:val="nl-NL"/>
-        </w:rPr>
-        <w:t>Satisfactory</w:t>
-      </w:r>
-      <w:proofErr w:type="spellEnd"/>
-      <w:r>
-        <w:rPr>
-          <w:lang w:val="nl-NL"/>
-        </w:rPr>
-        <w:t xml:space="preserve"> om te kijken hoe dit in elkaar zit.</w:t>
+        <w:t>ekijken is het building system in Satisfactory om te kijken hoe dit in elkaar zit.</w:t>
       </w:r>
     </w:p>
     <w:p>
@@ -89,14 +87,12 @@
           <w:lang w:val="nl-NL"/>
         </w:rPr>
       </w:pPr>
-      <w:proofErr w:type="spellStart"/>
       <w:r>
         <w:rPr>
           <w:lang w:val="nl-NL"/>
         </w:rPr>
         <w:t>Taxanomy</w:t>
       </w:r>
-      <w:proofErr w:type="spellEnd"/>
     </w:p>
     <w:p>
       <w:pPr>
@@ -151,6 +147,61 @@
                     <a:ln>
                       <a:noFill/>
                     </a:ln>
+                  </pic:spPr>
+                </pic:pic>
+              </a:graphicData>
+            </a:graphic>
+          </wp:inline>
+        </w:drawing>
+      </w:r>
+    </w:p>
+    <w:p>
+      <w:pPr>
+        <w:rPr>
+          <w:lang w:val="nl-NL"/>
+        </w:rPr>
+      </w:pPr>
+    </w:p>
+    <w:p>
+      <w:pPr>
+        <w:pStyle w:val="Kop1"/>
+      </w:pPr>
+      <w:r>
+        <w:lastRenderedPageBreak/>
+        <w:t>Meronomy</w:t>
+      </w:r>
+    </w:p>
+    <w:p>
+      <w:r>
+        <w:drawing>
+          <wp:inline distT="0" distB="0" distL="0" distR="0" wp14:anchorId="2DE2D576" wp14:editId="51DC3AD7">
+            <wp:extent cx="3414465" cy="3823341"/>
+            <wp:effectExtent l="0" t="0" r="0" b="0"/>
+            <wp:docPr id="1" name="Afbeelding 1"/>
+            <wp:cNvGraphicFramePr>
+              <a:graphicFrameLocks xmlns:a="http://schemas.openxmlformats.org/drawingml/2006/main" noChangeAspect="1"/>
+            </wp:cNvGraphicFramePr>
+            <a:graphic xmlns:a="http://schemas.openxmlformats.org/drawingml/2006/main">
+              <a:graphicData uri="http://schemas.openxmlformats.org/drawingml/2006/picture">
+                <pic:pic xmlns:pic="http://schemas.openxmlformats.org/drawingml/2006/picture">
+                  <pic:nvPicPr>
+                    <pic:cNvPr id="1" name=""/>
+                    <pic:cNvPicPr/>
+                  </pic:nvPicPr>
+                  <pic:blipFill>
+                    <a:blip r:embed="rId5"/>
+                    <a:stretch>
+                      <a:fillRect/>
+                    </a:stretch>
+                  </pic:blipFill>
+                  <pic:spPr>
+                    <a:xfrm>
+                      <a:off x="0" y="0"/>
+                      <a:ext cx="3422750" cy="3832618"/>
+                    </a:xfrm>
+                    <a:prstGeom prst="rect">
+                      <a:avLst/>
+                    </a:prstGeom>
                   </pic:spPr>
                 </pic:pic>
               </a:graphicData>

</xml_diff>

<commit_message>
Object Hierarchy toegevoegd aan document
</commit_message>
<xml_diff>
--- a/Joey.docx
+++ b/Joey.docx
@@ -9,12 +9,28 @@
           <w:lang w:val="nl-NL"/>
         </w:rPr>
       </w:pPr>
-      <w:r>
-        <w:rPr>
-          <w:lang w:val="nl-NL"/>
-        </w:rPr>
-        <w:t>Satisfactory Decomposition</w:t>
-      </w:r>
+      <w:proofErr w:type="spellStart"/>
+      <w:r>
+        <w:rPr>
+          <w:lang w:val="nl-NL"/>
+        </w:rPr>
+        <w:t>Satisfactory</w:t>
+      </w:r>
+      <w:proofErr w:type="spellEnd"/>
+      <w:r>
+        <w:rPr>
+          <w:lang w:val="nl-NL"/>
+        </w:rPr>
+        <w:t xml:space="preserve"> </w:t>
+      </w:r>
+      <w:proofErr w:type="spellStart"/>
+      <w:r>
+        <w:rPr>
+          <w:lang w:val="nl-NL"/>
+        </w:rPr>
+        <w:t>Decomposition</w:t>
+      </w:r>
+      <w:proofErr w:type="spellEnd"/>
     </w:p>
     <w:p>
       <w:pPr>
@@ -70,7 +86,21 @@
         <w:rPr>
           <w:lang w:val="nl-NL"/>
         </w:rPr>
-        <w:t>ekijken is het building system in Satisfactory om te kijken hoe dit in elkaar zit.</w:t>
+        <w:t xml:space="preserve">ekijken is het building system in </w:t>
+      </w:r>
+      <w:proofErr w:type="spellStart"/>
+      <w:r>
+        <w:rPr>
+          <w:lang w:val="nl-NL"/>
+        </w:rPr>
+        <w:t>Satisfactory</w:t>
+      </w:r>
+      <w:proofErr w:type="spellEnd"/>
+      <w:r>
+        <w:rPr>
+          <w:lang w:val="nl-NL"/>
+        </w:rPr>
+        <w:t xml:space="preserve"> om te kijken hoe dit in elkaar zit.</w:t>
       </w:r>
     </w:p>
     <w:p>
@@ -87,12 +117,14 @@
           <w:lang w:val="nl-NL"/>
         </w:rPr>
       </w:pPr>
+      <w:proofErr w:type="spellStart"/>
       <w:r>
         <w:rPr>
           <w:lang w:val="nl-NL"/>
         </w:rPr>
         <w:t>Taxanomy</w:t>
       </w:r>
+      <w:proofErr w:type="spellEnd"/>
     </w:p>
     <w:p>
       <w:pPr>
@@ -173,6 +205,9 @@
     </w:p>
     <w:p>
       <w:r>
+        <w:rPr>
+          <w:noProof/>
+        </w:rPr>
         <w:drawing>
           <wp:inline distT="0" distB="0" distL="0" distR="0" wp14:anchorId="2DE2D576" wp14:editId="51DC3AD7">
             <wp:extent cx="3414465" cy="3823341"/>
@@ -198,6 +233,54 @@
                     <a:xfrm>
                       <a:off x="0" y="0"/>
                       <a:ext cx="3422750" cy="3832618"/>
+                    </a:xfrm>
+                    <a:prstGeom prst="rect">
+                      <a:avLst/>
+                    </a:prstGeom>
+                  </pic:spPr>
+                </pic:pic>
+              </a:graphicData>
+            </a:graphic>
+          </wp:inline>
+        </w:drawing>
+      </w:r>
+    </w:p>
+    <w:p>
+      <w:pPr>
+        <w:pStyle w:val="Kop1"/>
+      </w:pPr>
+      <w:r>
+        <w:lastRenderedPageBreak/>
+        <w:t>Object Hierarchy</w:t>
+      </w:r>
+    </w:p>
+    <w:p>
+      <w:r>
+        <w:drawing>
+          <wp:inline distT="0" distB="0" distL="0" distR="0" wp14:anchorId="792F8139" wp14:editId="5956DC2A">
+            <wp:extent cx="5943600" cy="3835400"/>
+            <wp:effectExtent l="0" t="0" r="0" b="0"/>
+            <wp:docPr id="2" name="Afbeelding 2"/>
+            <wp:cNvGraphicFramePr>
+              <a:graphicFrameLocks xmlns:a="http://schemas.openxmlformats.org/drawingml/2006/main" noChangeAspect="1"/>
+            </wp:cNvGraphicFramePr>
+            <a:graphic xmlns:a="http://schemas.openxmlformats.org/drawingml/2006/main">
+              <a:graphicData uri="http://schemas.openxmlformats.org/drawingml/2006/picture">
+                <pic:pic xmlns:pic="http://schemas.openxmlformats.org/drawingml/2006/picture">
+                  <pic:nvPicPr>
+                    <pic:cNvPr id="1" name=""/>
+                    <pic:cNvPicPr/>
+                  </pic:nvPicPr>
+                  <pic:blipFill>
+                    <a:blip r:embed="rId6"/>
+                    <a:stretch>
+                      <a:fillRect/>
+                    </a:stretch>
+                  </pic:blipFill>
+                  <pic:spPr>
+                    <a:xfrm>
+                      <a:off x="0" y="0"/>
+                      <a:ext cx="5943600" cy="3835400"/>
                     </a:xfrm>
                     <a:prstGeom prst="rect">
                       <a:avLst/>

</xml_diff>